<commit_message>
Se crea y configura los micros del backend; Se añade un dump de l base de datos a moodo de backup
</commit_message>
<xml_diff>
--- a/Docu/TABLAS DE LA BASE DE DATOS.docx
+++ b/Docu/TABLAS DE LA BASE DE DATOS.docx
@@ -4,179 +4,138 @@
   <w:body>
     <w:p>
       <w:r>
-        <w:t>TABLAS DE LA BASE DE DATOS</w:t>
+        <w:t>INFORMACIÓN SOBRE LA BASE DE DATOS UTILIZADA</w:t>
       </w:r>
     </w:p>
     <w:p>
       <w:r>
-        <w:t>-</w:t>
-      </w:r>
-      <w:proofErr w:type="spellStart"/>
-      <w:r>
-        <w:t>Pokemon</w:t>
-      </w:r>
-      <w:proofErr w:type="spellEnd"/>
-      <w:r>
-        <w:t xml:space="preserve"> </w:t>
-      </w:r>
-      <w:r>
-        <w:sym w:font="Wingdings" w:char="F0E0"/>
-      </w:r>
-      <w:r>
-        <w:t xml:space="preserve"> Almacena todos los datos base de cada </w:t>
-      </w:r>
-      <w:proofErr w:type="spellStart"/>
-      <w:r>
-        <w:t>pokemon</w:t>
-      </w:r>
-      <w:proofErr w:type="spellEnd"/>
-      <w:r>
-        <w:t>.</w:t>
+        <w:t xml:space="preserve">Para hacer un dumb de la base de datos actual utilizar el siguiente comando </w:t>
       </w:r>
     </w:p>
     <w:p>
       <w:r>
-        <w:t>-</w:t>
-      </w:r>
-      <w:proofErr w:type="spellStart"/>
-      <w:r>
-        <w:t>Type</w:t>
-      </w:r>
-      <w:proofErr w:type="spellEnd"/>
+        <w:sym w:font="Wingdings" w:char="F0E0"/>
+      </w:r>
       <w:r>
         <w:t xml:space="preserve"> </w:t>
       </w:r>
       <w:r>
-        <w:sym w:font="Wingdings" w:char="F0E0"/>
-      </w:r>
-      <w:r>
-        <w:t xml:space="preserve"> Almacena todos los tipos posibles que un </w:t>
-      </w:r>
-      <w:proofErr w:type="spellStart"/>
-      <w:r>
-        <w:t>pokemon</w:t>
-      </w:r>
-      <w:proofErr w:type="spellEnd"/>
-      <w:r>
-        <w:t xml:space="preserve"> puede tener.</w:t>
+        <w:t xml:space="preserve">docker exec -t </w:t>
+      </w:r>
+      <w:r>
+        <w:t>T</w:t>
+      </w:r>
+      <w:r>
+        <w:t>eam-</w:t>
+      </w:r>
+      <w:r>
+        <w:t>B</w:t>
+      </w:r>
+      <w:r>
+        <w:t>uilder-postgres pg_dump -U Vtor27 -F c Team-Builder-Poke-DB &gt; backups/backup_$(date +%Y-%m-%d).dump</w:t>
+      </w:r>
+      <w:r>
+        <w:t xml:space="preserve"> </w:t>
+      </w:r>
+    </w:p>
+    <w:p/>
+    <w:p>
+      <w:r>
+        <w:t>TABLAS DE LA BASE DE DATOS</w:t>
       </w:r>
     </w:p>
     <w:p>
       <w:r>
-        <w:t>-</w:t>
-      </w:r>
-      <w:proofErr w:type="spellStart"/>
-      <w:r>
-        <w:t>Pokemon_type</w:t>
-      </w:r>
-      <w:proofErr w:type="spellEnd"/>
-      <w:r>
-        <w:t xml:space="preserve"> </w:t>
+        <w:t xml:space="preserve">-Pokemon </w:t>
       </w:r>
       <w:r>
         <w:sym w:font="Wingdings" w:char="F0E0"/>
       </w:r>
       <w:r>
-        <w:t xml:space="preserve"> Tabla intermedia que relaciona los tipos con cada </w:t>
-      </w:r>
-      <w:proofErr w:type="spellStart"/>
-      <w:r>
-        <w:t>pokemon</w:t>
-      </w:r>
-      <w:proofErr w:type="spellEnd"/>
-      <w:r>
-        <w:t>.</w:t>
+        <w:t xml:space="preserve"> Almacena todos los datos base de cada pokemon.</w:t>
       </w:r>
     </w:p>
     <w:p>
       <w:r>
-        <w:t xml:space="preserve">-Región </w:t>
+        <w:t>-Type</w:t>
+      </w:r>
+      <w:r>
+        <w:t>s</w:t>
+      </w:r>
+      <w:r>
+        <w:t xml:space="preserve"> </w:t>
       </w:r>
       <w:r>
         <w:sym w:font="Wingdings" w:char="F0E0"/>
       </w:r>
       <w:r>
-        <w:t xml:space="preserve"> Aquí figuran los nombres de todas las regiones existentes. Relación </w:t>
-      </w:r>
-      <w:proofErr w:type="gramStart"/>
-      <w:r>
-        <w:t>1:N</w:t>
-      </w:r>
-      <w:proofErr w:type="gramEnd"/>
-      <w:r>
-        <w:t xml:space="preserve"> porque una región puede tener muchos </w:t>
-      </w:r>
-      <w:proofErr w:type="spellStart"/>
-      <w:proofErr w:type="gramStart"/>
-      <w:r>
-        <w:t>pokemon</w:t>
-      </w:r>
-      <w:proofErr w:type="spellEnd"/>
-      <w:proofErr w:type="gramEnd"/>
-      <w:r>
-        <w:t xml:space="preserve"> pero cada </w:t>
-      </w:r>
-      <w:proofErr w:type="spellStart"/>
-      <w:r>
-        <w:t>pokemon</w:t>
-      </w:r>
-      <w:proofErr w:type="spellEnd"/>
-      <w:r>
-        <w:t xml:space="preserve"> tiene solo una región de origen.</w:t>
+        <w:t xml:space="preserve"> Almacena todos los tipos posibles que un pokemon puede tener.</w:t>
       </w:r>
     </w:p>
     <w:p>
       <w:r>
-        <w:t xml:space="preserve">-Generación </w:t>
+        <w:t xml:space="preserve">-Pokemon_type </w:t>
       </w:r>
       <w:r>
         <w:sym w:font="Wingdings" w:char="F0E0"/>
       </w:r>
       <w:r>
-        <w:t xml:space="preserve"> Representa la generación a la que pertenece un </w:t>
-      </w:r>
-      <w:proofErr w:type="spellStart"/>
-      <w:r>
-        <w:t>pokemon</w:t>
-      </w:r>
-      <w:proofErr w:type="spellEnd"/>
-      <w:r>
-        <w:t xml:space="preserve">. Con esto se filtrará por generación en el </w:t>
-      </w:r>
-      <w:proofErr w:type="spellStart"/>
-      <w:r>
-        <w:t>front</w:t>
-      </w:r>
-      <w:proofErr w:type="spellEnd"/>
-      <w:r>
-        <w:t>.</w:t>
+        <w:t xml:space="preserve"> Tabla intermedia que relaciona los tipos con cada pokemon.</w:t>
       </w:r>
     </w:p>
     <w:p>
       <w:r>
-        <w:t>-</w:t>
-      </w:r>
-      <w:proofErr w:type="spellStart"/>
-      <w:r>
-        <w:t>Tier</w:t>
-      </w:r>
-      <w:proofErr w:type="spellEnd"/>
-      <w:r>
-        <w:t xml:space="preserve"> </w:t>
+        <w:t xml:space="preserve">-Región </w:t>
       </w:r>
       <w:r>
         <w:sym w:font="Wingdings" w:char="F0E0"/>
       </w:r>
       <w:r>
-        <w:t xml:space="preserve"> Tabla que se utilizará en el futuro para relacionar cada </w:t>
-      </w:r>
-      <w:proofErr w:type="spellStart"/>
-      <w:r>
-        <w:t>pokemon</w:t>
-      </w:r>
-      <w:proofErr w:type="spellEnd"/>
-      <w:r>
-        <w:t xml:space="preserve"> con su uso en competitivo.</w:t>
+        <w:t xml:space="preserve"> Aquí figuran los nombres de todas las regiones existentes. Relación 1:N porque una región puede tener muchos pokemon pero cada pokemon tiene solo una región de origen.</w:t>
+      </w:r>
+    </w:p>
+    <w:p>
+      <w:r>
+        <w:t xml:space="preserve">-Region_apparitions </w:t>
+      </w:r>
+      <w:r>
+        <w:sym w:font="Wingdings" w:char="F0E0"/>
+      </w:r>
+      <w:r>
+        <w:t xml:space="preserve"> Aquí están relacionados por id los pokemons con los ids de las regiones en las que aparecen.</w:t>
+      </w:r>
+    </w:p>
+    <w:p>
+      <w:r>
+        <w:t xml:space="preserve">-Region_origin </w:t>
+      </w:r>
+      <w:r>
+        <w:sym w:font="Wingdings" w:char="F0E0"/>
+      </w:r>
+      <w:r>
+        <w:t xml:space="preserve"> Se relaciona el id del pokemon con el id de la region de origen.</w:t>
+      </w:r>
+    </w:p>
+    <w:p>
+      <w:r>
+        <w:t xml:space="preserve">-Generación </w:t>
+      </w:r>
+      <w:r>
+        <w:sym w:font="Wingdings" w:char="F0E0"/>
+      </w:r>
+      <w:r>
+        <w:t xml:space="preserve"> Representa la generación a la que pertenece un pokemon. Con esto se filtrará por generación en el front.</w:t>
+      </w:r>
+    </w:p>
+    <w:p>
+      <w:r>
+        <w:t xml:space="preserve">-Tier </w:t>
+      </w:r>
+      <w:r>
+        <w:sym w:font="Wingdings" w:char="F0E0"/>
+      </w:r>
+      <w:r>
+        <w:t xml:space="preserve"> Tabla que se utilizará en el futuro para relacionar cada pokemon con su uso en competitivo.</w:t>
       </w:r>
     </w:p>
     <w:p>

</xml_diff>

<commit_message>
Conexión con la bbdd, creación de las entidades necesarias y algunos DTOs.
</commit_message>
<xml_diff>
--- a/Docu/TABLAS DE LA BASE DE DATOS.docx
+++ b/Docu/TABLAS DE LA BASE DE DATOS.docx
@@ -9,7 +9,15 @@
     </w:p>
     <w:p>
       <w:r>
-        <w:t xml:space="preserve">Para hacer un dumb de la base de datos actual utilizar el siguiente comando </w:t>
+        <w:t xml:space="preserve">Para hacer un </w:t>
+      </w:r>
+      <w:proofErr w:type="spellStart"/>
+      <w:r>
+        <w:t>dumb</w:t>
+      </w:r>
+      <w:proofErr w:type="spellEnd"/>
+      <w:r>
+        <w:t xml:space="preserve"> de la base de datos actual utilizar el siguiente comando </w:t>
       </w:r>
     </w:p>
     <w:p>
@@ -19,9 +27,23 @@
       <w:r>
         <w:t xml:space="preserve"> </w:t>
       </w:r>
-      <w:r>
-        <w:t xml:space="preserve">docker exec -t </w:t>
-      </w:r>
+      <w:proofErr w:type="spellStart"/>
+      <w:r>
+        <w:t>docker</w:t>
+      </w:r>
+      <w:proofErr w:type="spellEnd"/>
+      <w:r>
+        <w:t xml:space="preserve"> </w:t>
+      </w:r>
+      <w:proofErr w:type="spellStart"/>
+      <w:r>
+        <w:t>exec</w:t>
+      </w:r>
+      <w:proofErr w:type="spellEnd"/>
+      <w:r>
+        <w:t xml:space="preserve"> -t </w:t>
+      </w:r>
+      <w:proofErr w:type="spellStart"/>
       <w:r>
         <w:t>T</w:t>
       </w:r>
@@ -32,10 +54,123 @@
         <w:t>B</w:t>
       </w:r>
       <w:r>
-        <w:t>uilder-postgres pg_dump -U Vtor27 -F c Team-Builder-Poke-DB &gt; backups/backup_$(date +%Y-%m-%d).dump</w:t>
-      </w:r>
+        <w:t>uilder-postgres</w:t>
+      </w:r>
+      <w:proofErr w:type="spellEnd"/>
       <w:r>
         <w:t xml:space="preserve"> </w:t>
+      </w:r>
+      <w:proofErr w:type="spellStart"/>
+      <w:r>
+        <w:t>pg_dump</w:t>
+      </w:r>
+      <w:proofErr w:type="spellEnd"/>
+      <w:r>
+        <w:t xml:space="preserve"> -U Vtor27 -F c </w:t>
+      </w:r>
+      <w:proofErr w:type="spellStart"/>
+      <w:r>
+        <w:t>Team</w:t>
+      </w:r>
+      <w:proofErr w:type="spellEnd"/>
+      <w:r>
+        <w:t>-</w:t>
+      </w:r>
+      <w:proofErr w:type="spellStart"/>
+      <w:r>
+        <w:t>Builder</w:t>
+      </w:r>
+      <w:proofErr w:type="spellEnd"/>
+      <w:r>
+        <w:t>-</w:t>
+      </w:r>
+      <w:proofErr w:type="spellStart"/>
+      <w:r>
+        <w:t>Poke</w:t>
+      </w:r>
+      <w:proofErr w:type="spellEnd"/>
+      <w:r>
+        <w:t xml:space="preserve">-DB &gt; </w:t>
+      </w:r>
+      <w:proofErr w:type="spellStart"/>
+      <w:r>
+        <w:t>backups</w:t>
+      </w:r>
+      <w:proofErr w:type="spellEnd"/>
+      <w:r>
+        <w:t>/</w:t>
+      </w:r>
+      <w:proofErr w:type="spellStart"/>
+      <w:r>
+        <w:t>backup</w:t>
+      </w:r>
+      <w:proofErr w:type="spellEnd"/>
+      <w:r>
+        <w:t>_$(date +%Y-%m-%d).</w:t>
+      </w:r>
+      <w:proofErr w:type="spellStart"/>
+      <w:r>
+        <w:t>dump</w:t>
+      </w:r>
+      <w:proofErr w:type="spellEnd"/>
+      <w:r>
+        <w:t xml:space="preserve"> </w:t>
+      </w:r>
+    </w:p>
+    <w:p>
+      <w:r>
+        <w:sym w:font="Wingdings" w:char="F0E0"/>
+      </w:r>
+      <w:r>
+        <w:t xml:space="preserve"> Directamente hacer un archivo </w:t>
+      </w:r>
+      <w:proofErr w:type="spellStart"/>
+      <w:r>
+        <w:t>squl</w:t>
+      </w:r>
+      <w:proofErr w:type="spellEnd"/>
+      <w:r>
+        <w:t xml:space="preserve"> </w:t>
+      </w:r>
+      <w:proofErr w:type="spellStart"/>
+      <w:r>
+        <w:t>docker</w:t>
+      </w:r>
+      <w:proofErr w:type="spellEnd"/>
+      <w:r>
+        <w:t xml:space="preserve"> </w:t>
+      </w:r>
+      <w:proofErr w:type="spellStart"/>
+      <w:r>
+        <w:t>exec</w:t>
+      </w:r>
+      <w:proofErr w:type="spellEnd"/>
+      <w:r>
+        <w:t xml:space="preserve"> -t </w:t>
+      </w:r>
+      <w:proofErr w:type="spellStart"/>
+      <w:r>
+        <w:t>Team-Builder-postgres</w:t>
+      </w:r>
+      <w:proofErr w:type="spellEnd"/>
+      <w:r>
+        <w:t xml:space="preserve"> </w:t>
+      </w:r>
+      <w:proofErr w:type="spellStart"/>
+      <w:r>
+        <w:t>pg_dump</w:t>
+      </w:r>
+      <w:proofErr w:type="spellEnd"/>
+      <w:r>
+        <w:t xml:space="preserve"> -U Vtor27 -d </w:t>
+      </w:r>
+      <w:proofErr w:type="spellStart"/>
+      <w:r>
+        <w:t>postgres</w:t>
+      </w:r>
+      <w:proofErr w:type="spellEnd"/>
+      <w:r>
+        <w:t xml:space="preserve"> &gt; C:\Users\vtorg\Desktop\Team-Builder-Poke\Team-Builder-DB\backup_2025-07-14.sql</w:t>
       </w:r>
     </w:p>
     <w:p/>
@@ -46,22 +181,43 @@
     </w:p>
     <w:p>
       <w:r>
-        <w:t xml:space="preserve">-Pokemon </w:t>
+        <w:t>-</w:t>
+      </w:r>
+      <w:proofErr w:type="spellStart"/>
+      <w:r>
+        <w:t>Pokemon</w:t>
+      </w:r>
+      <w:proofErr w:type="spellEnd"/>
+      <w:r>
+        <w:t xml:space="preserve"> </w:t>
       </w:r>
       <w:r>
         <w:sym w:font="Wingdings" w:char="F0E0"/>
       </w:r>
       <w:r>
-        <w:t xml:space="preserve"> Almacena todos los datos base de cada pokemon.</w:t>
+        <w:t xml:space="preserve"> Almacena todos los datos base de cada </w:t>
+      </w:r>
+      <w:proofErr w:type="spellStart"/>
+      <w:r>
+        <w:t>pokemon</w:t>
+      </w:r>
+      <w:proofErr w:type="spellEnd"/>
+      <w:r>
+        <w:t>.</w:t>
       </w:r>
     </w:p>
     <w:p>
       <w:r>
-        <w:t>-Type</w:t>
+        <w:t>-</w:t>
+      </w:r>
+      <w:proofErr w:type="spellStart"/>
+      <w:r>
+        <w:t>Type</w:t>
       </w:r>
       <w:r>
         <w:t>s</w:t>
       </w:r>
+      <w:proofErr w:type="spellEnd"/>
       <w:r>
         <w:t xml:space="preserve"> </w:t>
       </w:r>
@@ -69,18 +225,42 @@
         <w:sym w:font="Wingdings" w:char="F0E0"/>
       </w:r>
       <w:r>
-        <w:t xml:space="preserve"> Almacena todos los tipos posibles que un pokemon puede tener.</w:t>
+        <w:t xml:space="preserve"> Almacena todos los tipos posibles que un </w:t>
+      </w:r>
+      <w:proofErr w:type="spellStart"/>
+      <w:r>
+        <w:t>pokemon</w:t>
+      </w:r>
+      <w:proofErr w:type="spellEnd"/>
+      <w:r>
+        <w:t xml:space="preserve"> puede tener.</w:t>
       </w:r>
     </w:p>
     <w:p>
       <w:r>
-        <w:t xml:space="preserve">-Pokemon_type </w:t>
+        <w:t>-</w:t>
+      </w:r>
+      <w:proofErr w:type="spellStart"/>
+      <w:r>
+        <w:t>Pokemon_type</w:t>
+      </w:r>
+      <w:proofErr w:type="spellEnd"/>
+      <w:r>
+        <w:t xml:space="preserve"> </w:t>
       </w:r>
       <w:r>
         <w:sym w:font="Wingdings" w:char="F0E0"/>
       </w:r>
       <w:r>
-        <w:t xml:space="preserve"> Tabla intermedia que relaciona los tipos con cada pokemon.</w:t>
+        <w:t xml:space="preserve"> Tabla intermedia que relaciona los tipos con cada </w:t>
+      </w:r>
+      <w:proofErr w:type="spellStart"/>
+      <w:r>
+        <w:t>pokemon</w:t>
+      </w:r>
+      <w:proofErr w:type="spellEnd"/>
+      <w:r>
+        <w:t>.</w:t>
       </w:r>
     </w:p>
     <w:p>
@@ -91,29 +271,93 @@
         <w:sym w:font="Wingdings" w:char="F0E0"/>
       </w:r>
       <w:r>
-        <w:t xml:space="preserve"> Aquí figuran los nombres de todas las regiones existentes. Relación 1:N porque una región puede tener muchos pokemon pero cada pokemon tiene solo una región de origen.</w:t>
+        <w:t xml:space="preserve"> Aquí figuran los nombres de todas las regiones existentes. Relación 1:N porque una región puede tener muchos </w:t>
+      </w:r>
+      <w:proofErr w:type="spellStart"/>
+      <w:r>
+        <w:t>pokemon</w:t>
+      </w:r>
+      <w:proofErr w:type="spellEnd"/>
+      <w:r>
+        <w:t xml:space="preserve"> pero cada </w:t>
+      </w:r>
+      <w:proofErr w:type="spellStart"/>
+      <w:r>
+        <w:t>pokemon</w:t>
+      </w:r>
+      <w:proofErr w:type="spellEnd"/>
+      <w:r>
+        <w:t xml:space="preserve"> tiene solo una región de origen.</w:t>
       </w:r>
     </w:p>
     <w:p>
       <w:r>
-        <w:t xml:space="preserve">-Region_apparitions </w:t>
+        <w:t>-</w:t>
+      </w:r>
+      <w:proofErr w:type="spellStart"/>
+      <w:r>
+        <w:t>Region_apparitions</w:t>
+      </w:r>
+      <w:proofErr w:type="spellEnd"/>
+      <w:r>
+        <w:t xml:space="preserve"> </w:t>
       </w:r>
       <w:r>
         <w:sym w:font="Wingdings" w:char="F0E0"/>
       </w:r>
       <w:r>
-        <w:t xml:space="preserve"> Aquí están relacionados por id los pokemons con los ids de las regiones en las que aparecen.</w:t>
+        <w:t xml:space="preserve"> Aquí están relacionados por id los </w:t>
+      </w:r>
+      <w:proofErr w:type="spellStart"/>
+      <w:r>
+        <w:t>pokemons</w:t>
+      </w:r>
+      <w:proofErr w:type="spellEnd"/>
+      <w:r>
+        <w:t xml:space="preserve"> con los </w:t>
+      </w:r>
+      <w:proofErr w:type="spellStart"/>
+      <w:r>
+        <w:t>ids</w:t>
+      </w:r>
+      <w:proofErr w:type="spellEnd"/>
+      <w:r>
+        <w:t xml:space="preserve"> de las regiones en las que aparecen.</w:t>
       </w:r>
     </w:p>
     <w:p>
       <w:r>
-        <w:t xml:space="preserve">-Region_origin </w:t>
+        <w:t>-</w:t>
+      </w:r>
+      <w:proofErr w:type="spellStart"/>
+      <w:r>
+        <w:t>Region_origin</w:t>
+      </w:r>
+      <w:proofErr w:type="spellEnd"/>
+      <w:r>
+        <w:t xml:space="preserve"> </w:t>
       </w:r>
       <w:r>
         <w:sym w:font="Wingdings" w:char="F0E0"/>
       </w:r>
       <w:r>
-        <w:t xml:space="preserve"> Se relaciona el id del pokemon con el id de la region de origen.</w:t>
+        <w:t xml:space="preserve"> Se relaciona el id del </w:t>
+      </w:r>
+      <w:proofErr w:type="spellStart"/>
+      <w:r>
+        <w:t>pokemon</w:t>
+      </w:r>
+      <w:proofErr w:type="spellEnd"/>
+      <w:r>
+        <w:t xml:space="preserve"> con el id de la </w:t>
+      </w:r>
+      <w:proofErr w:type="spellStart"/>
+      <w:r>
+        <w:t>region</w:t>
+      </w:r>
+      <w:proofErr w:type="spellEnd"/>
+      <w:r>
+        <w:t xml:space="preserve"> de origen.</w:t>
       </w:r>
     </w:p>
     <w:p>
@@ -124,18 +368,50 @@
         <w:sym w:font="Wingdings" w:char="F0E0"/>
       </w:r>
       <w:r>
-        <w:t xml:space="preserve"> Representa la generación a la que pertenece un pokemon. Con esto se filtrará por generación en el front.</w:t>
+        <w:t xml:space="preserve"> Representa la generación a la que pertenece un </w:t>
+      </w:r>
+      <w:proofErr w:type="spellStart"/>
+      <w:r>
+        <w:t>pokemon</w:t>
+      </w:r>
+      <w:proofErr w:type="spellEnd"/>
+      <w:r>
+        <w:t xml:space="preserve">. Con esto se filtrará por generación en el </w:t>
+      </w:r>
+      <w:proofErr w:type="spellStart"/>
+      <w:r>
+        <w:t>front</w:t>
+      </w:r>
+      <w:proofErr w:type="spellEnd"/>
+      <w:r>
+        <w:t>.</w:t>
       </w:r>
     </w:p>
     <w:p>
       <w:r>
-        <w:t xml:space="preserve">-Tier </w:t>
+        <w:t>-</w:t>
+      </w:r>
+      <w:proofErr w:type="spellStart"/>
+      <w:r>
+        <w:t>Tier</w:t>
+      </w:r>
+      <w:proofErr w:type="spellEnd"/>
+      <w:r>
+        <w:t xml:space="preserve"> </w:t>
       </w:r>
       <w:r>
         <w:sym w:font="Wingdings" w:char="F0E0"/>
       </w:r>
       <w:r>
-        <w:t xml:space="preserve"> Tabla que se utilizará en el futuro para relacionar cada pokemon con su uso en competitivo.</w:t>
+        <w:t xml:space="preserve"> Tabla que se utilizará en el futuro para relacionar cada </w:t>
+      </w:r>
+      <w:proofErr w:type="spellStart"/>
+      <w:r>
+        <w:t>pokemon</w:t>
+      </w:r>
+      <w:proofErr w:type="spellEnd"/>
+      <w:r>
+        <w:t xml:space="preserve"> con su uso en competitivo.</w:t>
       </w:r>
     </w:p>
     <w:p>
@@ -156,6 +432,126 @@
     </w:sectPr>
   </w:body>
 </w:document>
+</file>
+
+<file path=word/numbering.xml><?xml version="1.0" encoding="utf-8"?>
+<w:numbering xmlns:wpc="http://schemas.microsoft.com/office/word/2010/wordprocessingCanvas" xmlns:cx="http://schemas.microsoft.com/office/drawing/2014/chartex" xmlns:cx1="http://schemas.microsoft.com/office/drawing/2015/9/8/chartex" xmlns:cx2="http://schemas.microsoft.com/office/drawing/2015/10/21/chartex" xmlns:cx3="http://schemas.microsoft.com/office/drawing/2016/5/9/chartex" xmlns:cx4="http://schemas.microsoft.com/office/drawing/2016/5/10/chartex" xmlns:cx5="http://schemas.microsoft.com/office/drawing/2016/5/11/chartex" xmlns:cx6="http://schemas.microsoft.com/office/drawing/2016/5/12/chartex" xmlns:cx7="http://schemas.microsoft.com/office/drawing/2016/5/13/chartex" xmlns:cx8="http://schemas.microsoft.com/office/drawing/2016/5/14/chartex" xmlns:mc="http://schemas.openxmlformats.org/markup-compatibility/2006" xmlns:aink="http://schemas.microsoft.com/office/drawing/2016/ink" xmlns:am3d="http://schemas.microsoft.com/office/drawing/2017/model3d" xmlns:o="urn:schemas-microsoft-com:office:office" xmlns:oel="http://schemas.microsoft.com/office/2019/extlst" xmlns:r="http://schemas.openxmlformats.org/officeDocument/2006/relationships" xmlns:m="http://schemas.openxmlformats.org/officeDocument/2006/math" xmlns:v="urn:schemas-microsoft-com:vml" xmlns:wp14="http://schemas.microsoft.com/office/word/2010/wordprocessingDrawing" xmlns:wp="http://schemas.openxmlformats.org/drawingml/2006/wordprocessingDrawing" xmlns:w10="urn:schemas-microsoft-com:office:word" xmlns:w="http://schemas.openxmlformats.org/wordprocessingml/2006/main" xmlns:w14="http://schemas.microsoft.com/office/word/2010/wordml" xmlns:w15="http://schemas.microsoft.com/office/word/2012/wordml" xmlns:w16cex="http://schemas.microsoft.com/office/word/2018/wordml/cex" xmlns:w16cid="http://schemas.microsoft.com/office/word/2016/wordml/cid" xmlns:w16="http://schemas.microsoft.com/office/word/2018/wordml" xmlns:w16du="http://schemas.microsoft.com/office/word/2023/wordml/word16du" xmlns:w16sdtdh="http://schemas.microsoft.com/office/word/2020/wordml/sdtdatahash" xmlns:w16sdtfl="http://schemas.microsoft.com/office/word/2024/wordml/sdtformatlock" xmlns:w16se="http://schemas.microsoft.com/office/word/2015/wordml/symex" xmlns:wpg="http://schemas.microsoft.com/office/word/2010/wordprocessingGroup" xmlns:wpi="http://schemas.microsoft.com/office/word/2010/wordprocessingInk" xmlns:wne="http://schemas.microsoft.com/office/word/2006/wordml" xmlns:wps="http://schemas.microsoft.com/office/word/2010/wordprocessingShape" mc:Ignorable="w14 w15 w16se w16cid w16 w16cex w16sdtdh w16sdtfl w16du wp14">
+  <w:abstractNum w:abstractNumId="0" w15:restartNumberingAfterBreak="0">
+    <w:nsid w:val="05FD67A0"/>
+    <w:multiLevelType w:val="hybridMultilevel"/>
+    <w:tmpl w:val="56F2E3CE"/>
+    <w:lvl w:ilvl="0" w:tplc="2010460A">
+      <w:numFmt w:val="bullet"/>
+      <w:lvlText w:val=""/>
+      <w:lvlJc w:val="left"/>
+      <w:pPr>
+        <w:ind w:left="720" w:hanging="360"/>
+      </w:pPr>
+      <w:rPr>
+        <w:rFonts w:ascii="Wingdings" w:eastAsiaTheme="minorHAnsi" w:hAnsi="Wingdings" w:cstheme="minorBidi" w:hint="default"/>
+      </w:rPr>
+    </w:lvl>
+    <w:lvl w:ilvl="1" w:tplc="0C0A0003" w:tentative="1">
+      <w:start w:val="1"/>
+      <w:numFmt w:val="bullet"/>
+      <w:lvlText w:val="o"/>
+      <w:lvlJc w:val="left"/>
+      <w:pPr>
+        <w:ind w:left="1440" w:hanging="360"/>
+      </w:pPr>
+      <w:rPr>
+        <w:rFonts w:ascii="Courier New" w:hAnsi="Courier New" w:cs="Courier New" w:hint="default"/>
+      </w:rPr>
+    </w:lvl>
+    <w:lvl w:ilvl="2" w:tplc="0C0A0005" w:tentative="1">
+      <w:start w:val="1"/>
+      <w:numFmt w:val="bullet"/>
+      <w:lvlText w:val=""/>
+      <w:lvlJc w:val="left"/>
+      <w:pPr>
+        <w:ind w:left="2160" w:hanging="360"/>
+      </w:pPr>
+      <w:rPr>
+        <w:rFonts w:ascii="Wingdings" w:hAnsi="Wingdings" w:hint="default"/>
+      </w:rPr>
+    </w:lvl>
+    <w:lvl w:ilvl="3" w:tplc="0C0A0001" w:tentative="1">
+      <w:start w:val="1"/>
+      <w:numFmt w:val="bullet"/>
+      <w:lvlText w:val=""/>
+      <w:lvlJc w:val="left"/>
+      <w:pPr>
+        <w:ind w:left="2880" w:hanging="360"/>
+      </w:pPr>
+      <w:rPr>
+        <w:rFonts w:ascii="Symbol" w:hAnsi="Symbol" w:hint="default"/>
+      </w:rPr>
+    </w:lvl>
+    <w:lvl w:ilvl="4" w:tplc="0C0A0003" w:tentative="1">
+      <w:start w:val="1"/>
+      <w:numFmt w:val="bullet"/>
+      <w:lvlText w:val="o"/>
+      <w:lvlJc w:val="left"/>
+      <w:pPr>
+        <w:ind w:left="3600" w:hanging="360"/>
+      </w:pPr>
+      <w:rPr>
+        <w:rFonts w:ascii="Courier New" w:hAnsi="Courier New" w:cs="Courier New" w:hint="default"/>
+      </w:rPr>
+    </w:lvl>
+    <w:lvl w:ilvl="5" w:tplc="0C0A0005" w:tentative="1">
+      <w:start w:val="1"/>
+      <w:numFmt w:val="bullet"/>
+      <w:lvlText w:val=""/>
+      <w:lvlJc w:val="left"/>
+      <w:pPr>
+        <w:ind w:left="4320" w:hanging="360"/>
+      </w:pPr>
+      <w:rPr>
+        <w:rFonts w:ascii="Wingdings" w:hAnsi="Wingdings" w:hint="default"/>
+      </w:rPr>
+    </w:lvl>
+    <w:lvl w:ilvl="6" w:tplc="0C0A0001" w:tentative="1">
+      <w:start w:val="1"/>
+      <w:numFmt w:val="bullet"/>
+      <w:lvlText w:val=""/>
+      <w:lvlJc w:val="left"/>
+      <w:pPr>
+        <w:ind w:left="5040" w:hanging="360"/>
+      </w:pPr>
+      <w:rPr>
+        <w:rFonts w:ascii="Symbol" w:hAnsi="Symbol" w:hint="default"/>
+      </w:rPr>
+    </w:lvl>
+    <w:lvl w:ilvl="7" w:tplc="0C0A0003" w:tentative="1">
+      <w:start w:val="1"/>
+      <w:numFmt w:val="bullet"/>
+      <w:lvlText w:val="o"/>
+      <w:lvlJc w:val="left"/>
+      <w:pPr>
+        <w:ind w:left="5760" w:hanging="360"/>
+      </w:pPr>
+      <w:rPr>
+        <w:rFonts w:ascii="Courier New" w:hAnsi="Courier New" w:cs="Courier New" w:hint="default"/>
+      </w:rPr>
+    </w:lvl>
+    <w:lvl w:ilvl="8" w:tplc="0C0A0005" w:tentative="1">
+      <w:start w:val="1"/>
+      <w:numFmt w:val="bullet"/>
+      <w:lvlText w:val=""/>
+      <w:lvlJc w:val="left"/>
+      <w:pPr>
+        <w:ind w:left="6480" w:hanging="360"/>
+      </w:pPr>
+      <w:rPr>
+        <w:rFonts w:ascii="Wingdings" w:hAnsi="Wingdings" w:hint="default"/>
+      </w:rPr>
+    </w:lvl>
+  </w:abstractNum>
+  <w:num w:numId="1" w16cid:durableId="1042245622">
+    <w:abstractNumId w:val="0"/>
+  </w:num>
+</w:numbering>
 </file>
 
 <file path=word/styles.xml><?xml version="1.0" encoding="utf-8"?>

</xml_diff>